<commit_message>
adding link to .docx file and info on README file
</commit_message>
<xml_diff>
--- a/Maven Power Outage Challenge.docx
+++ b/Maven Power Outage Challenge.docx
@@ -25,18 +25,58 @@
       </w:r>
     </w:p>
     <w:p>
-      <w:r>
-        <w:rPr>
-          <w:b/>
-          <w:bCs/>
-        </w:rPr>
-        <w:t>https://mavenanalytics.io/challenges/maven-power-outage-challenge/28</w:t>
-      </w:r>
-    </w:p>
-    <w:p>
-      <w:r>
-        <w:t>Clean and prepare real data from the U.S. Department of Energy, and create a dashboard to explore and visualize electric grid outages over a 20-year period</w:t>
-      </w:r>
+      <w:pPr>
+        <w:rPr>
+          <w:b/>
+          <w:bCs/>
+        </w:rPr>
+      </w:pPr>
+      <w:hyperlink r:id="rId4" w:history="1">
+        <w:r>
+          <w:rPr>
+            <w:rStyle w:val="Hyperlink"/>
+            <w:b/>
+            <w:bCs/>
+          </w:rPr>
+          <w:t>https://mavenanalytics.io/challenges/maven-power-outage-challenge/28</w:t>
+        </w:r>
+      </w:hyperlink>
+    </w:p>
+    <w:p>
+      <w:pPr>
+        <w:rPr>
+          <w:b/>
+          <w:bCs/>
+        </w:rPr>
+      </w:pPr>
+      <w:r>
+        <w:rPr>
+          <w:b/>
+          <w:bCs/>
+        </w:rPr>
+        <w:t xml:space="preserve">Individual sheets directly from DOE: </w:t>
+      </w:r>
+      <w:hyperlink r:id="rId5" w:history="1">
+        <w:r>
+          <w:rPr>
+            <w:rStyle w:val="Hyperlink"/>
+            <w:b/>
+            <w:bCs/>
+          </w:rPr>
+          <w:t>https://www.oe.netl.doe.gov/OE417_annual_summary.aspx</w:t>
+        </w:r>
+      </w:hyperlink>
+    </w:p>
+    <w:p/>
+    <w:p>
+      <w:r>
+        <w:t xml:space="preserve">Clean and prepare real data from the U.S. Department of Energy, and create a dashboard to explore and visualize electric grid outages over a 20-year </w:t>
+      </w:r>
+      <w:proofErr w:type="gramStart"/>
+      <w:r>
+        <w:t>period</w:t>
+      </w:r>
+      <w:proofErr w:type="gramEnd"/>
     </w:p>
     <w:p>
       <w:r>
@@ -69,7 +109,15 @@
     </w:p>
     <w:p>
       <w:r>
-        <w:t>We have event-level power outage data going back to 2002, but have struggled to make sense of it due to severe issues with the data quality and integrity.</w:t>
+        <w:t xml:space="preserve">We have event-level power outage data going back to </w:t>
+      </w:r>
+      <w:proofErr w:type="gramStart"/>
+      <w:r>
+        <w:t>2002, but</w:t>
+      </w:r>
+      <w:proofErr w:type="gramEnd"/>
+      <w:r>
+        <w:t xml:space="preserve"> have struggled to make sense of it due to severe issues with the data quality and integrity.</w:t>
       </w:r>
     </w:p>
     <w:p>
@@ -86,10 +134,22 @@
           <w:b/>
           <w:bCs/>
         </w:rPr>
-        <w:t>consolidate and clean up the raw data</w:t>
-      </w:r>
-      <w:r>
-        <w:t>, and </w:t>
+        <w:t xml:space="preserve">consolidate and clean up the raw </w:t>
+      </w:r>
+      <w:proofErr w:type="gramStart"/>
+      <w:r>
+        <w:rPr>
+          <w:b/>
+          <w:bCs/>
+        </w:rPr>
+        <w:t>data</w:t>
+      </w:r>
+      <w:r>
+        <w:t>, and</w:t>
+      </w:r>
+      <w:proofErr w:type="gramEnd"/>
+      <w:r>
+        <w:t> </w:t>
       </w:r>
       <w:r>
         <w:rPr>
@@ -114,7 +174,15 @@
         <w:t>explicitly call out any caveats or assumptions</w:t>
       </w:r>
       <w:r>
-        <w:t> you make in regards to data quality issues or missing values.</w:t>
+        <w:t xml:space="preserve"> you make </w:t>
+      </w:r>
+      <w:proofErr w:type="gramStart"/>
+      <w:r>
+        <w:t>in regards to</w:t>
+      </w:r>
+      <w:proofErr w:type="gramEnd"/>
+      <w:r>
+        <w:t xml:space="preserve"> data quality issues or missing values.</w:t>
       </w:r>
     </w:p>
     <w:p>
@@ -130,22 +198,17 @@
           <w:b/>
           <w:bCs/>
         </w:rPr>
-        <w:t xml:space="preserve">About The Data </w:t>
-      </w:r>
-      <w:proofErr w:type="spellStart"/>
-      <w:r>
-        <w:rPr>
-          <w:b/>
-          <w:bCs/>
-        </w:rPr>
-        <w:t>Set</w:t>
-      </w:r>
-      <w:r>
-        <w:t>Information</w:t>
-      </w:r>
-      <w:proofErr w:type="spellEnd"/>
-      <w:r>
-        <w:t xml:space="preserve"> on electric disturbance events is collected using Form DOE-417 and published online in an annual summary. The dataset contains 4 files for download: An Excel spreadsheet containing the annual summaries, and 3 PDF documents for reference (the survey form, </w:t>
+        <w:t>About The Data Set</w:t>
+      </w:r>
+      <w:r>
+        <w:rPr>
+          <w:b/>
+          <w:bCs/>
+        </w:rPr>
+        <w:t xml:space="preserve"> </w:t>
+      </w:r>
+      <w:r>
+        <w:t xml:space="preserve">Information on electric disturbance events is collected using Form DOE-417 and published online in an annual summary. The dataset contains 4 files for download: An Excel spreadsheet containing the annual summaries, and 3 PDF documents for reference (the survey form, </w:t>
       </w:r>
       <w:proofErr w:type="spellStart"/>
       <w:r>
@@ -609,6 +672,29 @@
     <w:semiHidden/>
     <w:unhideWhenUsed/>
   </w:style>
+  <w:style w:type="character" w:styleId="Hyperlink">
+    <w:name w:val="Hyperlink"/>
+    <w:basedOn w:val="DefaultParagraphFont"/>
+    <w:uiPriority w:val="99"/>
+    <w:unhideWhenUsed/>
+    <w:rsid w:val="004A31BB"/>
+    <w:rPr>
+      <w:color w:val="0563C1" w:themeColor="hyperlink"/>
+      <w:u w:val="single"/>
+    </w:rPr>
+  </w:style>
+  <w:style w:type="character" w:styleId="UnresolvedMention">
+    <w:name w:val="Unresolved Mention"/>
+    <w:basedOn w:val="DefaultParagraphFont"/>
+    <w:uiPriority w:val="99"/>
+    <w:semiHidden/>
+    <w:unhideWhenUsed/>
+    <w:rsid w:val="004A31BB"/>
+    <w:rPr>
+      <w:color w:val="605E5C"/>
+      <w:shd w:val="clear" w:color="auto" w:fill="E1DFDD"/>
+    </w:rPr>
+  </w:style>
 </w:styles>
 </file>
 

</xml_diff>